<commit_message>
updated CV, website and NZ template for HRC
</commit_message>
<xml_diff>
--- a/NZ_template/MBenton_CurriculumVitae_NZ_style_2020_27Oct.docx
+++ b/NZ_template/MBenton_CurriculumVitae_NZ_style_2020_27Oct.docx
@@ -75,13 +75,13 @@
         <w:tblLook w:val="0000" w:noHBand="0" w:noVBand="0" w:firstColumn="0" w:lastRow="0" w:lastColumn="0" w:firstRow="0"/>
       </w:tblPr>
       <w:tblGrid>
-        <w:gridCol w:w="2936"/>
-        <w:gridCol w:w="709"/>
-        <w:gridCol w:w="1141"/>
-        <w:gridCol w:w="540"/>
+        <w:gridCol w:w="2934"/>
+        <w:gridCol w:w="710"/>
+        <w:gridCol w:w="1142"/>
+        <w:gridCol w:w="539"/>
         <w:gridCol w:w="1081"/>
         <w:gridCol w:w="78"/>
-        <w:gridCol w:w="1356"/>
+        <w:gridCol w:w="1357"/>
         <w:gridCol w:w="1691"/>
       </w:tblGrid>
       <w:tr>
@@ -123,7 +123,7 @@
         </w:trPr>
         <w:tc>
           <w:tcPr>
-            <w:tcW w:w="2936" w:type="dxa"/>
+            <w:tcW w:w="2934" w:type="dxa"/>
             <w:tcBorders>
               <w:top w:val="single" w:sz="4" w:space="0" w:color="000000"/>
               <w:left w:val="single" w:sz="4" w:space="0" w:color="000000"/>
@@ -151,7 +151,7 @@
         </w:tc>
         <w:tc>
           <w:tcPr>
-            <w:tcW w:w="709" w:type="dxa"/>
+            <w:tcW w:w="710" w:type="dxa"/>
             <w:tcBorders>
               <w:top w:val="single" w:sz="4" w:space="0" w:color="000000"/>
               <w:left w:val="single" w:sz="4" w:space="0" w:color="000000"/>
@@ -195,7 +195,7 @@
         </w:tc>
         <w:tc>
           <w:tcPr>
-            <w:tcW w:w="1141" w:type="dxa"/>
+            <w:tcW w:w="1142" w:type="dxa"/>
             <w:tcBorders>
               <w:top w:val="single" w:sz="4" w:space="0" w:color="000000"/>
               <w:left w:val="single" w:sz="4" w:space="0" w:color="000000"/>
@@ -239,7 +239,7 @@
         </w:tc>
         <w:tc>
           <w:tcPr>
-            <w:tcW w:w="1699" w:type="dxa"/>
+            <w:tcW w:w="1698" w:type="dxa"/>
             <w:gridSpan w:val="3"/>
             <w:tcBorders>
               <w:top w:val="single" w:sz="4" w:space="0" w:color="000000"/>
@@ -284,7 +284,7 @@
         </w:tc>
         <w:tc>
           <w:tcPr>
-            <w:tcW w:w="3047" w:type="dxa"/>
+            <w:tcW w:w="3048" w:type="dxa"/>
             <w:gridSpan w:val="2"/>
             <w:tcBorders>
               <w:top w:val="single" w:sz="4" w:space="0" w:color="000000"/>
@@ -333,7 +333,7 @@
         <w:trPr/>
         <w:tc>
           <w:tcPr>
-            <w:tcW w:w="2936" w:type="dxa"/>
+            <w:tcW w:w="2934" w:type="dxa"/>
             <w:tcBorders>
               <w:top w:val="single" w:sz="4" w:space="0" w:color="000000"/>
               <w:left w:val="single" w:sz="4" w:space="0" w:color="000000"/>
@@ -361,7 +361,7 @@
         </w:tc>
         <w:tc>
           <w:tcPr>
-            <w:tcW w:w="6596" w:type="dxa"/>
+            <w:tcW w:w="6598" w:type="dxa"/>
             <w:gridSpan w:val="7"/>
             <w:tcBorders>
               <w:top w:val="single" w:sz="4" w:space="0" w:color="000000"/>
@@ -395,7 +395,7 @@
         </w:trPr>
         <w:tc>
           <w:tcPr>
-            <w:tcW w:w="2936" w:type="dxa"/>
+            <w:tcW w:w="2934" w:type="dxa"/>
             <w:tcBorders>
               <w:top w:val="single" w:sz="4" w:space="0" w:color="000000"/>
               <w:left w:val="single" w:sz="4" w:space="0" w:color="000000"/>
@@ -423,7 +423,7 @@
         </w:tc>
         <w:tc>
           <w:tcPr>
-            <w:tcW w:w="6596" w:type="dxa"/>
+            <w:tcW w:w="6598" w:type="dxa"/>
             <w:gridSpan w:val="7"/>
             <w:tcBorders>
               <w:top w:val="single" w:sz="4" w:space="0" w:color="000000"/>
@@ -458,7 +458,7 @@
         </w:trPr>
         <w:tc>
           <w:tcPr>
-            <w:tcW w:w="2936" w:type="dxa"/>
+            <w:tcW w:w="2934" w:type="dxa"/>
             <w:vMerge w:val="restart"/>
             <w:tcBorders>
               <w:top w:val="single" w:sz="4" w:space="0" w:color="000000"/>
@@ -487,7 +487,7 @@
         </w:tc>
         <w:tc>
           <w:tcPr>
-            <w:tcW w:w="6596" w:type="dxa"/>
+            <w:tcW w:w="6598" w:type="dxa"/>
             <w:gridSpan w:val="7"/>
             <w:tcBorders>
               <w:top w:val="single" w:sz="4" w:space="0" w:color="000000"/>
@@ -510,7 +510,25 @@
                 <w:rFonts w:cs="Arial" w:ascii="Arial" w:hAnsi="Arial"/>
                 <w:szCs w:val="24"/>
               </w:rPr>
-              <w:t>Health, Biomarkers Team</w:t>
+              <w:t xml:space="preserve">Health, </w:t>
+            </w:r>
+            <w:r>
+              <w:rPr>
+                <w:rFonts w:eastAsia="Times New Roman" w:cs="Arial" w:ascii="Arial" w:hAnsi="Arial"/>
+                <w:color w:val="auto"/>
+                <w:kern w:val="0"/>
+                <w:sz w:val="24"/>
+                <w:szCs w:val="24"/>
+                <w:lang w:val="en-NZ" w:eastAsia="zh-CN" w:bidi="ar-SA"/>
+              </w:rPr>
+              <w:t>Human Genomics</w:t>
+            </w:r>
+            <w:r>
+              <w:rPr>
+                <w:rFonts w:cs="Arial" w:ascii="Arial" w:hAnsi="Arial"/>
+                <w:szCs w:val="24"/>
+              </w:rPr>
+              <w:t xml:space="preserve"> Team</w:t>
               <w:tab/>
               <w:tab/>
             </w:r>
@@ -524,7 +542,7 @@
         </w:trPr>
         <w:tc>
           <w:tcPr>
-            <w:tcW w:w="2936" w:type="dxa"/>
+            <w:tcW w:w="2934" w:type="dxa"/>
             <w:vMerge w:val="continue"/>
             <w:tcBorders>
               <w:top w:val="single" w:sz="4" w:space="0" w:color="000000"/>
@@ -555,7 +573,7 @@
         </w:tc>
         <w:tc>
           <w:tcPr>
-            <w:tcW w:w="6596" w:type="dxa"/>
+            <w:tcW w:w="6598" w:type="dxa"/>
             <w:gridSpan w:val="7"/>
             <w:tcBorders>
               <w:top w:val="single" w:sz="4" w:space="0" w:color="000000"/>
@@ -590,7 +608,7 @@
         </w:trPr>
         <w:tc>
           <w:tcPr>
-            <w:tcW w:w="2936" w:type="dxa"/>
+            <w:tcW w:w="2934" w:type="dxa"/>
             <w:vMerge w:val="continue"/>
             <w:tcBorders>
               <w:top w:val="single" w:sz="4" w:space="0" w:color="000000"/>
@@ -621,7 +639,7 @@
         </w:tc>
         <w:tc>
           <w:tcPr>
-            <w:tcW w:w="3471" w:type="dxa"/>
+            <w:tcW w:w="3472" w:type="dxa"/>
             <w:gridSpan w:val="4"/>
             <w:tcBorders>
               <w:top w:val="single" w:sz="4" w:space="0" w:color="000000"/>
@@ -652,7 +670,7 @@
         </w:tc>
         <w:tc>
           <w:tcPr>
-            <w:tcW w:w="1434" w:type="dxa"/>
+            <w:tcW w:w="1435" w:type="dxa"/>
             <w:gridSpan w:val="2"/>
             <w:tcBorders>
               <w:top w:val="single" w:sz="4" w:space="0" w:color="000000"/>
@@ -712,7 +730,7 @@
         <w:trPr/>
         <w:tc>
           <w:tcPr>
-            <w:tcW w:w="2936" w:type="dxa"/>
+            <w:tcW w:w="2934" w:type="dxa"/>
             <w:tcBorders>
               <w:top w:val="single" w:sz="4" w:space="0" w:color="000000"/>
               <w:left w:val="single" w:sz="4" w:space="0" w:color="000000"/>
@@ -741,7 +759,7 @@
         </w:tc>
         <w:tc>
           <w:tcPr>
-            <w:tcW w:w="2390" w:type="dxa"/>
+            <w:tcW w:w="2391" w:type="dxa"/>
             <w:gridSpan w:val="3"/>
             <w:tcBorders>
               <w:top w:val="single" w:sz="4" w:space="0" w:color="000000"/>
@@ -798,7 +816,7 @@
         </w:tc>
         <w:tc>
           <w:tcPr>
-            <w:tcW w:w="3125" w:type="dxa"/>
+            <w:tcW w:w="3126" w:type="dxa"/>
             <w:gridSpan w:val="3"/>
             <w:tcBorders>
               <w:top w:val="single" w:sz="4" w:space="0" w:color="000000"/>
@@ -830,7 +848,7 @@
         <w:trPr/>
         <w:tc>
           <w:tcPr>
-            <w:tcW w:w="2936" w:type="dxa"/>
+            <w:tcW w:w="2934" w:type="dxa"/>
             <w:tcBorders>
               <w:top w:val="single" w:sz="4" w:space="0" w:color="000000"/>
               <w:left w:val="single" w:sz="4" w:space="0" w:color="000000"/>
@@ -858,7 +876,7 @@
         </w:tc>
         <w:tc>
           <w:tcPr>
-            <w:tcW w:w="6596" w:type="dxa"/>
+            <w:tcW w:w="6598" w:type="dxa"/>
             <w:gridSpan w:val="7"/>
             <w:tcBorders>
               <w:top w:val="single" w:sz="4" w:space="0" w:color="000000"/>
@@ -912,7 +930,7 @@
         <w:trPr/>
         <w:tc>
           <w:tcPr>
-            <w:tcW w:w="2936" w:type="dxa"/>
+            <w:tcW w:w="2934" w:type="dxa"/>
             <w:tcBorders>
               <w:top w:val="single" w:sz="4" w:space="0" w:color="000000"/>
               <w:left w:val="single" w:sz="4" w:space="0" w:color="000000"/>
@@ -940,7 +958,7 @@
         </w:tc>
         <w:tc>
           <w:tcPr>
-            <w:tcW w:w="6596" w:type="dxa"/>
+            <w:tcW w:w="6598" w:type="dxa"/>
             <w:gridSpan w:val="7"/>
             <w:tcBorders>
               <w:top w:val="single" w:sz="4" w:space="0" w:color="000000"/>
@@ -1627,7 +1645,20 @@
           <w:rFonts w:cs="Arial" w:ascii="Arial" w:hAnsi="Arial"/>
           <w:szCs w:val="24"/>
         </w:rPr>
-        <w:t>2019</w:t>
+        <w:t xml:space="preserve">2019 - </w:t>
+      </w:r>
+      <w:r>
+        <w:rPr>
+          <w:rFonts w:cs="Arial" w:ascii="Arial" w:hAnsi="Arial"/>
+          <w:szCs w:val="24"/>
+        </w:rPr>
+        <w:t>present</w:t>
+      </w:r>
+      <w:r>
+        <w:rPr>
+          <w:rFonts w:cs="Arial" w:ascii="Arial" w:hAnsi="Arial"/>
+          <w:szCs w:val="24"/>
+        </w:rPr>
         <w:tab/>
         <w:t xml:space="preserve">PI, ESR Strategic Science Investment Funding: </w:t>
       </w:r>
@@ -1656,7 +1687,20 @@
           <w:rFonts w:cs="Arial" w:ascii="Arial" w:hAnsi="Arial"/>
           <w:szCs w:val="24"/>
         </w:rPr>
-        <w:t>2019</w:t>
+        <w:t xml:space="preserve">2019 - </w:t>
+      </w:r>
+      <w:r>
+        <w:rPr>
+          <w:rFonts w:cs="Arial" w:ascii="Arial" w:hAnsi="Arial"/>
+          <w:szCs w:val="24"/>
+        </w:rPr>
+        <w:t>2020</w:t>
+      </w:r>
+      <w:r>
+        <w:rPr>
+          <w:rFonts w:cs="Arial" w:ascii="Arial" w:hAnsi="Arial"/>
+          <w:szCs w:val="24"/>
+        </w:rPr>
         <w:tab/>
         <w:t xml:space="preserve">PI, ESR Pioneer Funding: </w:t>
       </w:r>
@@ -2009,29 +2053,7 @@
           <w:szCs w:val="24"/>
           <w:lang w:val="en-NZ" w:eastAsia="zh-CN" w:bidi="ar-SA"/>
         </w:rPr>
-        <w:t>9</w:t>
-      </w:r>
-      <w:r>
-        <w:rPr>
-          <w:rFonts w:eastAsia="Times New Roman" w:cs="Arial" w:ascii="Arial" w:hAnsi="Arial"/>
-          <w:color w:val="auto"/>
-          <w:kern w:val="0"/>
-          <w:sz w:val="24"/>
-          <w:szCs w:val="24"/>
-          <w:lang w:val="en-NZ" w:eastAsia="zh-CN" w:bidi="ar-SA"/>
-        </w:rPr>
-        <w:t>4</w:t>
-      </w:r>
-      <w:r>
-        <w:rPr>
-          <w:rFonts w:eastAsia="Times New Roman" w:cs="Arial" w:ascii="Arial" w:hAnsi="Arial"/>
-          <w:color w:val="auto"/>
-          <w:kern w:val="0"/>
-          <w:sz w:val="24"/>
-          <w:szCs w:val="24"/>
-          <w:lang w:val="en-NZ" w:eastAsia="zh-CN" w:bidi="ar-SA"/>
-        </w:rPr>
-        <w:t>1</w:t>
+        <w:t>941</w:t>
       </w:r>
       <w:r>
         <w:rPr>
@@ -2585,7 +2607,7 @@
                 <w:szCs w:val="24"/>
                 <w:lang w:val="en-NZ" w:eastAsia="zh-CN" w:bidi="ar-SA"/>
               </w:rPr>
-              <w:t>2</w:t>
+              <w:t>3</w:t>
             </w:r>
           </w:p>
         </w:tc>
@@ -2827,6 +2849,89 @@
             </w:tcBorders>
             <w:shd w:color="auto" w:fill="auto" w:val="clear"/>
           </w:tcPr>
+          <w:p>
+            <w:pPr>
+              <w:pStyle w:val="PreformattedText"/>
+              <w:spacing w:before="45" w:after="45"/>
+              <w:jc w:val="both"/>
+              <w:rPr>
+                <w:rFonts w:ascii="Arial" w:hAnsi="Arial" w:cs="Arial"/>
+                <w:color w:val="000000"/>
+                <w:sz w:val="24"/>
+                <w:szCs w:val="24"/>
+              </w:rPr>
+            </w:pPr>
+            <w:r>
+              <w:rPr>
+                <w:rFonts w:cs="Arial" w:ascii="Arial" w:hAnsi="Arial"/>
+                <w:color w:val="000000"/>
+                <w:sz w:val="24"/>
+                <w:szCs w:val="24"/>
+              </w:rPr>
+              <w:t xml:space="preserve">Macartney-Coxson D, Cameron AM, Clapham J, and </w:t>
+            </w:r>
+            <w:r>
+              <w:rPr>
+                <w:rStyle w:val="StrongEmphasis"/>
+                <w:rFonts w:cs="Arial" w:ascii="Arial" w:hAnsi="Arial"/>
+                <w:color w:val="000000"/>
+                <w:sz w:val="24"/>
+                <w:szCs w:val="24"/>
+              </w:rPr>
+              <w:t>Benton MC</w:t>
+            </w:r>
+            <w:r>
+              <w:rPr>
+                <w:rFonts w:cs="Arial" w:ascii="Arial" w:hAnsi="Arial"/>
+                <w:color w:val="000000"/>
+                <w:sz w:val="24"/>
+                <w:szCs w:val="24"/>
+              </w:rPr>
+              <w:t xml:space="preserve">. (2020) </w:t>
+            </w:r>
+            <w:r>
+              <w:rPr>
+                <w:rFonts w:cs="Arial" w:ascii="Arial" w:hAnsi="Arial"/>
+                <w:i/>
+                <w:iCs/>
+                <w:color w:val="000000"/>
+                <w:sz w:val="24"/>
+                <w:szCs w:val="24"/>
+              </w:rPr>
+              <w:t>DNA methylation in blood-potential to provide new insights in immune cell biology</w:t>
+            </w:r>
+            <w:r>
+              <w:rPr>
+                <w:rFonts w:cs="Arial" w:ascii="Arial" w:hAnsi="Arial"/>
+                <w:color w:val="000000"/>
+                <w:sz w:val="24"/>
+                <w:szCs w:val="24"/>
+              </w:rPr>
+              <w:t xml:space="preserve">. </w:t>
+            </w:r>
+            <w:r>
+              <w:rPr>
+                <w:rStyle w:val="Emphasis"/>
+                <w:rFonts w:cs="Arial" w:ascii="Arial" w:hAnsi="Arial"/>
+                <w:i w:val="false"/>
+                <w:iCs w:val="false"/>
+                <w:color w:val="000000"/>
+                <w:sz w:val="24"/>
+                <w:szCs w:val="24"/>
+                <w:u w:val="single"/>
+              </w:rPr>
+              <w:t>PLoS ONE</w:t>
+            </w:r>
+            <w:r>
+              <w:rPr>
+                <w:rFonts w:cs="Arial" w:ascii="Arial" w:hAnsi="Arial"/>
+                <w:color w:val="000000"/>
+                <w:sz w:val="24"/>
+                <w:szCs w:val="24"/>
+              </w:rPr>
+              <w:t xml:space="preserve"> (accepted, awaiting publication)</w:t>
+            </w:r>
+          </w:p>
           <w:p>
             <w:pPr>
               <w:pStyle w:val="PreformattedText"/>

</xml_diff>